<commit_message>
bart-large-cnn summarization test research
</commit_message>
<xml_diff>
--- a/references/project-initial-research.docx
+++ b/references/project-initial-research.docx
@@ -683,25 +683,7 @@
           <w:sz w:val="24"/>
           <w:lang w:val="en-US"/>
         </w:rPr>
-        <w:t xml:space="preserve"> model, it consists of an encoder model and a decoder model. For its encoder model, BART uses </w:t>
-      </w:r>
-      <w:proofErr w:type="gramStart"/>
-      <w:r>
-        <w:rPr>
-          <w:rFonts w:ascii="Times New Roman" w:hAnsi="Times New Roman" w:cs="Times New Roman"/>
-          <w:sz w:val="24"/>
-          <w:lang w:val="en-US"/>
-        </w:rPr>
-        <w:t>a  bi</w:t>
-      </w:r>
-      <w:proofErr w:type="gramEnd"/>
-      <w:r>
-        <w:rPr>
-          <w:rFonts w:ascii="Times New Roman" w:hAnsi="Times New Roman" w:cs="Times New Roman"/>
-          <w:sz w:val="24"/>
-          <w:lang w:val="en-US"/>
-        </w:rPr>
-        <w:t>-directional encoder that is used in BERT, and for its decoder mode, it uses an autoregressive decoder that forms the core aspect of a GPT -1 model.</w:t>
+        <w:t xml:space="preserve"> model, it consists of an encoder model and a decoder model. For its encoder model, BART uses a  bi-directional encoder that is used in BERT, and for its decoder mode, it uses an autoregressive decoder that forms the core aspect of a GPT -1 model.</w:t>
       </w:r>
     </w:p>
     <w:p>
@@ -1441,60 +1423,24 @@
           <w:sz w:val="24"/>
           <w:lang w:val="en-US"/>
         </w:rPr>
-        <w:t xml:space="preserve">Sequence-to-sequence model with an encoder and a decoder. Encoder is fed a corrupted version of the </w:t>
-      </w:r>
-      <w:proofErr w:type="gramStart"/>
-      <w:r>
-        <w:rPr>
-          <w:rFonts w:ascii="Times New Roman" w:hAnsi="Times New Roman" w:cs="Times New Roman"/>
-          <w:sz w:val="24"/>
-          <w:lang w:val="en-US"/>
-        </w:rPr>
-        <w:t>tokens,</w:t>
-      </w:r>
-      <w:proofErr w:type="gramEnd"/>
-      <w:r>
-        <w:rPr>
-          <w:rFonts w:ascii="Times New Roman" w:hAnsi="Times New Roman" w:cs="Times New Roman"/>
-          <w:sz w:val="24"/>
-          <w:lang w:val="en-US"/>
-        </w:rPr>
-        <w:t xml:space="preserve"> decoder is fed the original tokens (but has a mask to hide the future words like a regular transformers decoder). </w:t>
-      </w:r>
-    </w:p>
-    <w:p>
-      <w:pPr>
-        <w:rPr>
-          <w:rFonts w:ascii="Times New Roman" w:hAnsi="Times New Roman" w:cs="Times New Roman"/>
-          <w:sz w:val="24"/>
-          <w:lang w:val="en-US"/>
-        </w:rPr>
-      </w:pPr>
-      <w:r>
-        <w:rPr>
-          <w:rFonts w:ascii="Times New Roman" w:hAnsi="Times New Roman" w:cs="Times New Roman"/>
-          <w:sz w:val="24"/>
-          <w:lang w:val="en-US"/>
-        </w:rPr>
-        <w:t xml:space="preserve">A composition of the following transformations </w:t>
-      </w:r>
-      <w:proofErr w:type="gramStart"/>
-      <w:r>
-        <w:rPr>
-          <w:rFonts w:ascii="Times New Roman" w:hAnsi="Times New Roman" w:cs="Times New Roman"/>
-          <w:sz w:val="24"/>
-          <w:lang w:val="en-US"/>
-        </w:rPr>
-        <w:t>are</w:t>
-      </w:r>
-      <w:proofErr w:type="gramEnd"/>
-      <w:r>
-        <w:rPr>
-          <w:rFonts w:ascii="Times New Roman" w:hAnsi="Times New Roman" w:cs="Times New Roman"/>
-          <w:sz w:val="24"/>
-          <w:lang w:val="en-US"/>
-        </w:rPr>
-        <w:t xml:space="preserve"> applied on the </w:t>
+        <w:t xml:space="preserve">Sequence-to-sequence model with an encoder and a decoder. Encoder is fed a corrupted version of the tokens, decoder is fed the original tokens (but has a mask to hide the future words like a regular transformers decoder). </w:t>
+      </w:r>
+    </w:p>
+    <w:p>
+      <w:pPr>
+        <w:rPr>
+          <w:rFonts w:ascii="Times New Roman" w:hAnsi="Times New Roman" w:cs="Times New Roman"/>
+          <w:sz w:val="24"/>
+          <w:lang w:val="en-US"/>
+        </w:rPr>
+      </w:pPr>
+      <w:r>
+        <w:rPr>
+          <w:rFonts w:ascii="Times New Roman" w:hAnsi="Times New Roman" w:cs="Times New Roman"/>
+          <w:sz w:val="24"/>
+          <w:lang w:val="en-US"/>
+        </w:rPr>
+        <w:t xml:space="preserve">A composition of the following transformations are applied on the </w:t>
       </w:r>
       <w:proofErr w:type="spellStart"/>
       <w:r>
@@ -2150,8 +2096,6 @@
           <w:lang w:val="en-US"/>
         </w:rPr>
       </w:pPr>
-      <w:bookmarkStart w:id="0" w:name="_GoBack"/>
-      <w:bookmarkEnd w:id="0"/>
       <w:r>
         <w:rPr>
           <w:rFonts w:ascii="Times New Roman" w:hAnsi="Times New Roman" w:cs="Times New Roman"/>
@@ -2293,7 +2237,15 @@
           <w:sz w:val="24"/>
           <w:lang w:val="en-US"/>
         </w:rPr>
-        <w:t xml:space="preserve">Database: </w:t>
+        <w:t>Dataset</w:t>
+      </w:r>
+      <w:r>
+        <w:rPr>
+          <w:rFonts w:ascii="Times New Roman" w:hAnsi="Times New Roman" w:cs="Times New Roman"/>
+          <w:sz w:val="24"/>
+          <w:lang w:val="en-US"/>
+        </w:rPr>
+        <w:t xml:space="preserve">: </w:t>
       </w:r>
       <w:proofErr w:type="spellStart"/>
       <w:r>
@@ -2401,7 +2353,15 @@
           <w:sz w:val="24"/>
           <w:lang w:val="en-US"/>
         </w:rPr>
-        <w:t xml:space="preserve">Database: </w:t>
+        <w:t>Dataset</w:t>
+      </w:r>
+      <w:r>
+        <w:rPr>
+          <w:rFonts w:ascii="Times New Roman" w:hAnsi="Times New Roman" w:cs="Times New Roman"/>
+          <w:sz w:val="24"/>
+          <w:lang w:val="en-US"/>
+        </w:rPr>
+        <w:t xml:space="preserve">: </w:t>
       </w:r>
       <w:r>
         <w:rPr>
@@ -2467,6 +2427,7 @@
     <w:p>
       <w:pPr>
         <w:rPr>
+          <w:rStyle w:val="Hyperlink"/>
           <w:rFonts w:ascii="Times New Roman" w:hAnsi="Times New Roman" w:cs="Times New Roman"/>
           <w:sz w:val="24"/>
           <w:lang w:val="en-US"/>
@@ -2487,20 +2448,249 @@
     <w:p>
       <w:pPr>
         <w:rPr>
-          <w:rFonts w:ascii="Times New Roman" w:hAnsi="Times New Roman" w:cs="Times New Roman"/>
-          <w:sz w:val="24"/>
-          <w:lang w:val="en-US"/>
-        </w:rPr>
-      </w:pPr>
-    </w:p>
-    <w:p>
-      <w:pPr>
-        <w:rPr>
-          <w:rFonts w:ascii="Times New Roman" w:hAnsi="Times New Roman" w:cs="Times New Roman"/>
-          <w:sz w:val="24"/>
-          <w:lang w:val="en-US"/>
-        </w:rPr>
-      </w:pPr>
+          <w:rStyle w:val="Hyperlink"/>
+          <w:rFonts w:ascii="Times New Roman" w:hAnsi="Times New Roman" w:cs="Times New Roman"/>
+          <w:sz w:val="24"/>
+          <w:lang w:val="en-US"/>
+        </w:rPr>
+      </w:pPr>
+    </w:p>
+    <w:p>
+      <w:pPr>
+        <w:rPr>
+          <w:rFonts w:ascii="Times New Roman" w:hAnsi="Times New Roman" w:cs="Times New Roman"/>
+          <w:sz w:val="24"/>
+          <w:lang w:val="en-US"/>
+        </w:rPr>
+      </w:pPr>
+      <w:r>
+        <w:rPr>
+          <w:rFonts w:ascii="Times New Roman" w:hAnsi="Times New Roman" w:cs="Times New Roman"/>
+          <w:sz w:val="24"/>
+          <w:lang w:val="en-US"/>
+        </w:rPr>
+        <w:t xml:space="preserve">Dataset: </w:t>
+      </w:r>
+      <w:proofErr w:type="spellStart"/>
+      <w:r>
+        <w:rPr>
+          <w:rFonts w:ascii="Times New Roman" w:hAnsi="Times New Roman" w:cs="Times New Roman"/>
+          <w:sz w:val="24"/>
+          <w:lang w:val="en-US"/>
+        </w:rPr>
+        <w:t>McAuley</w:t>
+      </w:r>
+      <w:proofErr w:type="spellEnd"/>
+      <w:r>
+        <w:rPr>
+          <w:rFonts w:ascii="Times New Roman" w:hAnsi="Times New Roman" w:cs="Times New Roman"/>
+          <w:sz w:val="24"/>
+          <w:lang w:val="en-US"/>
+        </w:rPr>
+        <w:t>-Lab/Amazon-Reviews-2023</w:t>
+      </w:r>
+    </w:p>
+    <w:p>
+      <w:pPr>
+        <w:rPr>
+          <w:rFonts w:ascii="Times New Roman" w:hAnsi="Times New Roman" w:cs="Times New Roman"/>
+          <w:sz w:val="24"/>
+          <w:lang w:val="en-US"/>
+        </w:rPr>
+      </w:pPr>
+      <w:r>
+        <w:rPr>
+          <w:rFonts w:ascii="Times New Roman" w:hAnsi="Times New Roman" w:cs="Times New Roman"/>
+          <w:sz w:val="24"/>
+          <w:lang w:val="en-US"/>
+        </w:rPr>
+        <w:t xml:space="preserve">Task: </w:t>
+      </w:r>
+      <w:r>
+        <w:rPr>
+          <w:rFonts w:ascii="Times New Roman" w:hAnsi="Times New Roman" w:cs="Times New Roman"/>
+          <w:sz w:val="24"/>
+          <w:lang w:val="en-US"/>
+        </w:rPr>
+        <w:t>Nil</w:t>
+      </w:r>
+    </w:p>
+    <w:p>
+      <w:pPr>
+        <w:rPr>
+          <w:rFonts w:ascii="Times New Roman" w:hAnsi="Times New Roman" w:cs="Times New Roman"/>
+          <w:sz w:val="24"/>
+          <w:lang w:val="en-US"/>
+        </w:rPr>
+      </w:pPr>
+      <w:r>
+        <w:rPr>
+          <w:rFonts w:ascii="Times New Roman" w:hAnsi="Times New Roman" w:cs="Times New Roman"/>
+          <w:sz w:val="24"/>
+          <w:lang w:val="en-US"/>
+        </w:rPr>
+        <w:t>Sub-tasks: Nil</w:t>
+      </w:r>
+    </w:p>
+    <w:p>
+      <w:hyperlink r:id="rId14" w:history="1">
+        <w:r>
+          <w:rPr>
+            <w:rStyle w:val="Hyperlink"/>
+          </w:rPr>
+          <w:t>https://huggingface.co/datasets/McAuley-Lab/Amazon-Reviews-2023</w:t>
+        </w:r>
+      </w:hyperlink>
+    </w:p>
+    <w:p/>
+    <w:p>
+      <w:pPr>
+        <w:rPr>
+          <w:rFonts w:ascii="Times New Roman" w:hAnsi="Times New Roman" w:cs="Times New Roman"/>
+          <w:sz w:val="24"/>
+          <w:lang w:val="en-US"/>
+        </w:rPr>
+      </w:pPr>
+      <w:r>
+        <w:rPr>
+          <w:rFonts w:ascii="Times New Roman" w:hAnsi="Times New Roman" w:cs="Times New Roman"/>
+          <w:sz w:val="24"/>
+          <w:lang w:val="en-US"/>
+        </w:rPr>
+        <w:t xml:space="preserve">Dataset: </w:t>
+      </w:r>
+      <w:r>
+        <w:rPr>
+          <w:rFonts w:ascii="Times New Roman" w:hAnsi="Times New Roman" w:cs="Times New Roman"/>
+          <w:sz w:val="24"/>
+          <w:lang w:val="en-US"/>
+        </w:rPr>
+        <w:t>rkf2778/</w:t>
+      </w:r>
+      <w:proofErr w:type="spellStart"/>
+      <w:r>
+        <w:rPr>
+          <w:rFonts w:ascii="Times New Roman" w:hAnsi="Times New Roman" w:cs="Times New Roman"/>
+          <w:sz w:val="24"/>
+          <w:lang w:val="en-US"/>
+        </w:rPr>
+        <w:t>amazon_reviews_mobile_electronics</w:t>
+      </w:r>
+      <w:proofErr w:type="spellEnd"/>
+    </w:p>
+    <w:p>
+      <w:pPr>
+        <w:rPr>
+          <w:rFonts w:ascii="Times New Roman" w:hAnsi="Times New Roman" w:cs="Times New Roman"/>
+          <w:sz w:val="24"/>
+          <w:lang w:val="en-US"/>
+        </w:rPr>
+      </w:pPr>
+      <w:r>
+        <w:rPr>
+          <w:rFonts w:ascii="Times New Roman" w:hAnsi="Times New Roman" w:cs="Times New Roman"/>
+          <w:sz w:val="24"/>
+          <w:lang w:val="en-US"/>
+        </w:rPr>
+        <w:t xml:space="preserve">Task: </w:t>
+      </w:r>
+      <w:r>
+        <w:rPr>
+          <w:rFonts w:ascii="Times New Roman" w:hAnsi="Times New Roman" w:cs="Times New Roman"/>
+          <w:sz w:val="24"/>
+          <w:lang w:val="en-US"/>
+        </w:rPr>
+        <w:t>Text Classification</w:t>
+      </w:r>
+    </w:p>
+    <w:p>
+      <w:pPr>
+        <w:rPr>
+          <w:rFonts w:ascii="Times New Roman" w:hAnsi="Times New Roman" w:cs="Times New Roman"/>
+          <w:sz w:val="24"/>
+          <w:lang w:val="en-US"/>
+        </w:rPr>
+      </w:pPr>
+      <w:r>
+        <w:rPr>
+          <w:rFonts w:ascii="Times New Roman" w:hAnsi="Times New Roman" w:cs="Times New Roman"/>
+          <w:sz w:val="24"/>
+          <w:lang w:val="en-US"/>
+        </w:rPr>
+        <w:t>Sub-tasks: Nil</w:t>
+      </w:r>
+    </w:p>
+    <w:p>
+      <w:hyperlink r:id="rId15" w:history="1">
+        <w:r>
+          <w:rPr>
+            <w:rStyle w:val="Hyperlink"/>
+          </w:rPr>
+          <w:t>https://huggingface.co/datasets/McAuley-Lab/Amazon-Reviews-2023</w:t>
+        </w:r>
+      </w:hyperlink>
+    </w:p>
+    <w:p>
+      <w:r>
+        <w:t xml:space="preserve">This dataset is not useful for summarization because </w:t>
+      </w:r>
+      <w:r>
+        <w:t xml:space="preserve">the </w:t>
+      </w:r>
+      <w:r>
+        <w:t>review title is missing which primarily works as our summary.</w:t>
+      </w:r>
+      <w:bookmarkStart w:id="0" w:name="_GoBack"/>
+      <w:bookmarkEnd w:id="0"/>
+    </w:p>
+    <w:p>
+      <w:pPr>
+        <w:rPr>
+          <w:rFonts w:ascii="Times New Roman" w:hAnsi="Times New Roman" w:cs="Times New Roman"/>
+          <w:sz w:val="24"/>
+          <w:lang w:val="en-US"/>
+        </w:rPr>
+      </w:pPr>
+    </w:p>
+    <w:p>
+      <w:pPr>
+        <w:jc w:val="center"/>
+        <w:rPr>
+          <w:rFonts w:ascii="Times New Roman" w:hAnsi="Times New Roman" w:cs="Times New Roman"/>
+          <w:b/>
+          <w:sz w:val="24"/>
+          <w:lang w:val="en-US"/>
+        </w:rPr>
+      </w:pPr>
+      <w:r>
+        <w:rPr>
+          <w:rFonts w:ascii="Times New Roman" w:hAnsi="Times New Roman" w:cs="Times New Roman"/>
+          <w:b/>
+          <w:sz w:val="24"/>
+          <w:lang w:val="en-US"/>
+        </w:rPr>
+        <w:t>Hugging Face Summarization (NLP Course)</w:t>
+      </w:r>
+    </w:p>
+    <w:p>
+      <w:pPr>
+        <w:rPr>
+          <w:rFonts w:ascii="Times New Roman" w:hAnsi="Times New Roman" w:cs="Times New Roman"/>
+          <w:sz w:val="24"/>
+          <w:lang w:val="en-US"/>
+        </w:rPr>
+      </w:pPr>
+      <w:hyperlink r:id="rId16" w:history="1">
+        <w:r>
+          <w:rPr>
+            <w:rStyle w:val="Hyperlink"/>
+            <w:rFonts w:ascii="Times New Roman" w:hAnsi="Times New Roman" w:cs="Times New Roman"/>
+            <w:sz w:val="24"/>
+            <w:lang w:val="en-US"/>
+          </w:rPr>
+          <w:t>https://huggingface.co/learn/nlp-course/chapter7/5?fw=tf</w:t>
+        </w:r>
+      </w:hyperlink>
     </w:p>
     <w:p>
       <w:pPr>

</xml_diff>

<commit_message>
azma-ai-bart-large model tested - bit better
</commit_message>
<xml_diff>
--- a/references/project-initial-research.docx
+++ b/references/project-initial-research.docx
@@ -683,7 +683,25 @@
           <w:sz w:val="24"/>
           <w:lang w:val="en-US"/>
         </w:rPr>
-        <w:t xml:space="preserve"> model, it consists of an encoder model and a decoder model. For its encoder model, BART uses a  bi-directional encoder that is used in BERT, and for its decoder mode, it uses an autoregressive decoder that forms the core aspect of a GPT -1 model.</w:t>
+        <w:t xml:space="preserve"> model, it consists of an encoder model and a decoder model. For its encoder model, BART uses </w:t>
+      </w:r>
+      <w:proofErr w:type="gramStart"/>
+      <w:r>
+        <w:rPr>
+          <w:rFonts w:ascii="Times New Roman" w:hAnsi="Times New Roman" w:cs="Times New Roman"/>
+          <w:sz w:val="24"/>
+          <w:lang w:val="en-US"/>
+        </w:rPr>
+        <w:t>a  bi</w:t>
+      </w:r>
+      <w:proofErr w:type="gramEnd"/>
+      <w:r>
+        <w:rPr>
+          <w:rFonts w:ascii="Times New Roman" w:hAnsi="Times New Roman" w:cs="Times New Roman"/>
+          <w:sz w:val="24"/>
+          <w:lang w:val="en-US"/>
+        </w:rPr>
+        <w:t>-directional encoder that is used in BERT, and for its decoder mode, it uses an autoregressive decoder that forms the core aspect of a GPT -1 model.</w:t>
       </w:r>
     </w:p>
     <w:p>
@@ -1423,24 +1441,60 @@
           <w:sz w:val="24"/>
           <w:lang w:val="en-US"/>
         </w:rPr>
-        <w:t xml:space="preserve">Sequence-to-sequence model with an encoder and a decoder. Encoder is fed a corrupted version of the tokens, decoder is fed the original tokens (but has a mask to hide the future words like a regular transformers decoder). </w:t>
-      </w:r>
-    </w:p>
-    <w:p>
-      <w:pPr>
-        <w:rPr>
-          <w:rFonts w:ascii="Times New Roman" w:hAnsi="Times New Roman" w:cs="Times New Roman"/>
-          <w:sz w:val="24"/>
-          <w:lang w:val="en-US"/>
-        </w:rPr>
-      </w:pPr>
-      <w:r>
-        <w:rPr>
-          <w:rFonts w:ascii="Times New Roman" w:hAnsi="Times New Roman" w:cs="Times New Roman"/>
-          <w:sz w:val="24"/>
-          <w:lang w:val="en-US"/>
-        </w:rPr>
-        <w:t xml:space="preserve">A composition of the following transformations are applied on the </w:t>
+        <w:t xml:space="preserve">Sequence-to-sequence model with an encoder and a decoder. Encoder is fed a corrupted version of the </w:t>
+      </w:r>
+      <w:proofErr w:type="gramStart"/>
+      <w:r>
+        <w:rPr>
+          <w:rFonts w:ascii="Times New Roman" w:hAnsi="Times New Roman" w:cs="Times New Roman"/>
+          <w:sz w:val="24"/>
+          <w:lang w:val="en-US"/>
+        </w:rPr>
+        <w:t>tokens,</w:t>
+      </w:r>
+      <w:proofErr w:type="gramEnd"/>
+      <w:r>
+        <w:rPr>
+          <w:rFonts w:ascii="Times New Roman" w:hAnsi="Times New Roman" w:cs="Times New Roman"/>
+          <w:sz w:val="24"/>
+          <w:lang w:val="en-US"/>
+        </w:rPr>
+        <w:t xml:space="preserve"> decoder is fed the original tokens (but has a mask to hide the future words like a regular transformers decoder). </w:t>
+      </w:r>
+    </w:p>
+    <w:p>
+      <w:pPr>
+        <w:rPr>
+          <w:rFonts w:ascii="Times New Roman" w:hAnsi="Times New Roman" w:cs="Times New Roman"/>
+          <w:sz w:val="24"/>
+          <w:lang w:val="en-US"/>
+        </w:rPr>
+      </w:pPr>
+      <w:r>
+        <w:rPr>
+          <w:rFonts w:ascii="Times New Roman" w:hAnsi="Times New Roman" w:cs="Times New Roman"/>
+          <w:sz w:val="24"/>
+          <w:lang w:val="en-US"/>
+        </w:rPr>
+        <w:t xml:space="preserve">A composition of the following transformations </w:t>
+      </w:r>
+      <w:proofErr w:type="gramStart"/>
+      <w:r>
+        <w:rPr>
+          <w:rFonts w:ascii="Times New Roman" w:hAnsi="Times New Roman" w:cs="Times New Roman"/>
+          <w:sz w:val="24"/>
+          <w:lang w:val="en-US"/>
+        </w:rPr>
+        <w:t>are</w:t>
+      </w:r>
+      <w:proofErr w:type="gramEnd"/>
+      <w:r>
+        <w:rPr>
+          <w:rFonts w:ascii="Times New Roman" w:hAnsi="Times New Roman" w:cs="Times New Roman"/>
+          <w:sz w:val="24"/>
+          <w:lang w:val="en-US"/>
+        </w:rPr>
+        <w:t xml:space="preserve"> applied on the </w:t>
       </w:r>
       <w:proofErr w:type="spellStart"/>
       <w:r>
@@ -1760,15 +1814,34 @@
           <w:lang w:val="en-US"/>
         </w:rPr>
       </w:pPr>
-      <w:r>
+    </w:p>
+    <w:p>
+      <w:pPr>
+        <w:jc w:val="center"/>
         <w:rPr>
           <w:rFonts w:ascii="Times New Roman" w:hAnsi="Times New Roman" w:cs="Times New Roman"/>
           <w:b/>
           <w:sz w:val="28"/>
           <w:lang w:val="en-US"/>
         </w:rPr>
-        <w:lastRenderedPageBreak/>
-        <w:t>BART Hugging Face Models and Datasets</w:t>
+      </w:pPr>
+      <w:r>
+        <w:rPr>
+          <w:rFonts w:ascii="Times New Roman" w:hAnsi="Times New Roman" w:cs="Times New Roman"/>
+          <w:b/>
+          <w:sz w:val="28"/>
+          <w:lang w:val="en-US"/>
+        </w:rPr>
+        <w:t xml:space="preserve">BART </w:t>
+      </w:r>
+      <w:r>
+        <w:rPr>
+          <w:rFonts w:ascii="Times New Roman" w:hAnsi="Times New Roman" w:cs="Times New Roman"/>
+          <w:b/>
+          <w:sz w:val="28"/>
+          <w:lang w:val="en-US"/>
+        </w:rPr>
+        <w:t>Hugging Face Models</w:t>
       </w:r>
     </w:p>
     <w:p>
@@ -1891,6 +1964,7 @@
         <w:rPr>
           <w:rFonts w:ascii="Times New Roman" w:hAnsi="Times New Roman" w:cs="Times New Roman"/>
           <w:sz w:val="24"/>
+          <w:highlight w:val="yellow"/>
           <w:lang w:val="en-US"/>
         </w:rPr>
         <w:t>facebook</w:t>
@@ -1900,6 +1974,7 @@
         <w:rPr>
           <w:rFonts w:ascii="Times New Roman" w:hAnsi="Times New Roman" w:cs="Times New Roman"/>
           <w:sz w:val="24"/>
+          <w:highlight w:val="yellow"/>
           <w:lang w:val="en-US"/>
         </w:rPr>
         <w:t>/</w:t>
@@ -1909,6 +1984,7 @@
         <w:rPr>
           <w:rFonts w:ascii="Times New Roman" w:hAnsi="Times New Roman" w:cs="Times New Roman"/>
           <w:sz w:val="24"/>
+          <w:highlight w:val="yellow"/>
           <w:lang w:val="en-US"/>
         </w:rPr>
         <w:t>bart</w:t>
@@ -1918,6 +1994,7 @@
         <w:rPr>
           <w:rFonts w:ascii="Times New Roman" w:hAnsi="Times New Roman" w:cs="Times New Roman"/>
           <w:sz w:val="24"/>
+          <w:highlight w:val="yellow"/>
           <w:lang w:val="en-US"/>
         </w:rPr>
         <w:t>-large-</w:t>
@@ -1927,6 +2004,7 @@
         <w:rPr>
           <w:rFonts w:ascii="Times New Roman" w:hAnsi="Times New Roman" w:cs="Times New Roman"/>
           <w:sz w:val="24"/>
+          <w:highlight w:val="yellow"/>
           <w:lang w:val="en-US"/>
         </w:rPr>
         <w:t>cnn</w:t>
@@ -1953,6 +2031,7 @@
     <w:p>
       <w:pPr>
         <w:rPr>
+          <w:rStyle w:val="Hyperlink"/>
           <w:rFonts w:ascii="Times New Roman" w:hAnsi="Times New Roman" w:cs="Times New Roman"/>
           <w:sz w:val="24"/>
           <w:lang w:val="en-US"/>
@@ -1973,6 +2052,7 @@
     <w:p>
       <w:pPr>
         <w:rPr>
+          <w:rStyle w:val="Hyperlink"/>
           <w:rFonts w:ascii="Times New Roman" w:hAnsi="Times New Roman" w:cs="Times New Roman"/>
           <w:sz w:val="24"/>
           <w:lang w:val="en-US"/>
@@ -2000,6 +2080,99 @@
         <w:rPr>
           <w:rFonts w:ascii="Times New Roman" w:hAnsi="Times New Roman" w:cs="Times New Roman"/>
           <w:sz w:val="24"/>
+          <w:highlight w:val="yellow"/>
+          <w:lang w:val="en-US"/>
+        </w:rPr>
+        <w:t>Azma</w:t>
+      </w:r>
+      <w:proofErr w:type="spellEnd"/>
+      <w:r>
+        <w:rPr>
+          <w:rFonts w:ascii="Times New Roman" w:hAnsi="Times New Roman" w:cs="Times New Roman"/>
+          <w:sz w:val="24"/>
+          <w:highlight w:val="yellow"/>
+          <w:lang w:val="en-US"/>
+        </w:rPr>
+        <w:t>-AI/</w:t>
+      </w:r>
+      <w:proofErr w:type="spellStart"/>
+      <w:r>
+        <w:rPr>
+          <w:rFonts w:ascii="Times New Roman" w:hAnsi="Times New Roman" w:cs="Times New Roman"/>
+          <w:sz w:val="24"/>
+          <w:highlight w:val="yellow"/>
+          <w:lang w:val="en-US"/>
+        </w:rPr>
+        <w:t>bart</w:t>
+      </w:r>
+      <w:proofErr w:type="spellEnd"/>
+      <w:r>
+        <w:rPr>
+          <w:rFonts w:ascii="Times New Roman" w:hAnsi="Times New Roman" w:cs="Times New Roman"/>
+          <w:sz w:val="24"/>
+          <w:highlight w:val="yellow"/>
+          <w:lang w:val="en-US"/>
+        </w:rPr>
+        <w:t>-large-text-summarizer</w:t>
+      </w:r>
+    </w:p>
+    <w:p>
+      <w:pPr>
+        <w:rPr>
+          <w:rFonts w:ascii="Times New Roman" w:hAnsi="Times New Roman" w:cs="Times New Roman"/>
+          <w:sz w:val="24"/>
+          <w:lang w:val="en-US"/>
+        </w:rPr>
+      </w:pPr>
+      <w:r>
+        <w:rPr>
+          <w:rFonts w:ascii="Times New Roman" w:hAnsi="Times New Roman" w:cs="Times New Roman"/>
+          <w:sz w:val="24"/>
+          <w:lang w:val="en-US"/>
+        </w:rPr>
+        <w:t>Tensorflow: Yes</w:t>
+      </w:r>
+    </w:p>
+    <w:p>
+      <w:hyperlink r:id="rId10" w:history="1">
+        <w:r>
+          <w:rPr>
+            <w:rStyle w:val="Hyperlink"/>
+          </w:rPr>
+          <w:t>https://huggingface.co/Azma-AI/bart-large-text-summarizer</w:t>
+        </w:r>
+      </w:hyperlink>
+    </w:p>
+    <w:p>
+      <w:pPr>
+        <w:rPr>
+          <w:rFonts w:ascii="Times New Roman" w:hAnsi="Times New Roman" w:cs="Times New Roman"/>
+          <w:sz w:val="24"/>
+          <w:lang w:val="en-US"/>
+        </w:rPr>
+      </w:pPr>
+    </w:p>
+    <w:p>
+      <w:pPr>
+        <w:rPr>
+          <w:rFonts w:ascii="Times New Roman" w:hAnsi="Times New Roman" w:cs="Times New Roman"/>
+          <w:sz w:val="24"/>
+          <w:lang w:val="en-US"/>
+        </w:rPr>
+      </w:pPr>
+      <w:r>
+        <w:rPr>
+          <w:rFonts w:ascii="Times New Roman" w:hAnsi="Times New Roman" w:cs="Times New Roman"/>
+          <w:sz w:val="24"/>
+          <w:lang w:val="en-US"/>
+        </w:rPr>
+        <w:t xml:space="preserve">Model: </w:t>
+      </w:r>
+      <w:proofErr w:type="spellStart"/>
+      <w:r>
+        <w:rPr>
+          <w:rFonts w:ascii="Times New Roman" w:hAnsi="Times New Roman" w:cs="Times New Roman"/>
+          <w:sz w:val="24"/>
           <w:lang w:val="en-US"/>
         </w:rPr>
         <w:t>facebook</w:t>
@@ -2067,7 +2240,7 @@
           <w:lang w:val="en-US"/>
         </w:rPr>
       </w:pPr>
-      <w:hyperlink r:id="rId10" w:history="1">
+      <w:hyperlink r:id="rId11" w:history="1">
         <w:r>
           <w:rPr>
             <w:rStyle w:val="Hyperlink"/>
@@ -2202,7 +2375,7 @@
           <w:lang w:val="en-US"/>
         </w:rPr>
       </w:pPr>
-      <w:hyperlink r:id="rId11" w:history="1">
+      <w:hyperlink r:id="rId12" w:history="1">
         <w:r>
           <w:rPr>
             <w:rStyle w:val="Hyperlink"/>
@@ -2225,27 +2398,68 @@
     </w:p>
     <w:p>
       <w:pPr>
-        <w:rPr>
-          <w:rFonts w:ascii="Times New Roman" w:hAnsi="Times New Roman" w:cs="Times New Roman"/>
-          <w:sz w:val="24"/>
-          <w:lang w:val="en-US"/>
-        </w:rPr>
-      </w:pPr>
-      <w:r>
-        <w:rPr>
-          <w:rFonts w:ascii="Times New Roman" w:hAnsi="Times New Roman" w:cs="Times New Roman"/>
-          <w:sz w:val="24"/>
-          <w:lang w:val="en-US"/>
-        </w:rPr>
-        <w:t>Dataset</w:t>
-      </w:r>
-      <w:r>
-        <w:rPr>
-          <w:rFonts w:ascii="Times New Roman" w:hAnsi="Times New Roman" w:cs="Times New Roman"/>
-          <w:sz w:val="24"/>
-          <w:lang w:val="en-US"/>
-        </w:rPr>
-        <w:t xml:space="preserve">: </w:t>
+        <w:jc w:val="center"/>
+        <w:rPr>
+          <w:rFonts w:ascii="Times New Roman" w:hAnsi="Times New Roman" w:cs="Times New Roman"/>
+          <w:b/>
+          <w:sz w:val="28"/>
+          <w:lang w:val="en-US"/>
+        </w:rPr>
+      </w:pPr>
+    </w:p>
+    <w:p>
+      <w:pPr>
+        <w:jc w:val="center"/>
+        <w:rPr>
+          <w:rFonts w:ascii="Times New Roman" w:hAnsi="Times New Roman" w:cs="Times New Roman"/>
+          <w:b/>
+          <w:sz w:val="28"/>
+          <w:lang w:val="en-US"/>
+        </w:rPr>
+      </w:pPr>
+      <w:r>
+        <w:rPr>
+          <w:rFonts w:ascii="Times New Roman" w:hAnsi="Times New Roman" w:cs="Times New Roman"/>
+          <w:b/>
+          <w:sz w:val="28"/>
+          <w:lang w:val="en-US"/>
+        </w:rPr>
+        <w:t>Hugging Face</w:t>
+      </w:r>
+      <w:r>
+        <w:rPr>
+          <w:rFonts w:ascii="Times New Roman" w:hAnsi="Times New Roman" w:cs="Times New Roman"/>
+          <w:b/>
+          <w:sz w:val="28"/>
+          <w:lang w:val="en-US"/>
+        </w:rPr>
+        <w:t xml:space="preserve"> Datasets</w:t>
+      </w:r>
+    </w:p>
+    <w:p>
+      <w:pPr>
+        <w:rPr>
+          <w:rFonts w:ascii="Times New Roman" w:hAnsi="Times New Roman" w:cs="Times New Roman"/>
+          <w:sz w:val="24"/>
+          <w:lang w:val="en-US"/>
+        </w:rPr>
+      </w:pPr>
+      <w:r>
+        <w:rPr>
+          <w:rFonts w:ascii="Times New Roman" w:hAnsi="Times New Roman" w:cs="Times New Roman"/>
+          <w:b/>
+          <w:sz w:val="28"/>
+          <w:lang w:val="en-US"/>
+        </w:rPr>
+        <w:t xml:space="preserve"> </w:t>
+      </w:r>
+      <w:r>
+        <w:rPr>
+          <w:rFonts w:ascii="Times New Roman" w:hAnsi="Times New Roman" w:cs="Times New Roman"/>
+          <w:sz w:val="24"/>
+          <w:lang w:val="en-US"/>
+        </w:rPr>
+        <w:t xml:space="preserve">Dataset: </w:t>
       </w:r>
       <w:proofErr w:type="spellStart"/>
       <w:r>
@@ -2318,7 +2532,7 @@
           <w:lang w:val="en-US"/>
         </w:rPr>
       </w:pPr>
-      <w:hyperlink r:id="rId12" w:history="1">
+      <w:hyperlink r:id="rId13" w:history="1">
         <w:r>
           <w:rPr>
             <w:rStyle w:val="Hyperlink"/>
@@ -2353,15 +2567,7 @@
           <w:sz w:val="24"/>
           <w:lang w:val="en-US"/>
         </w:rPr>
-        <w:t>Dataset</w:t>
-      </w:r>
-      <w:r>
-        <w:rPr>
-          <w:rFonts w:ascii="Times New Roman" w:hAnsi="Times New Roman" w:cs="Times New Roman"/>
-          <w:sz w:val="24"/>
-          <w:lang w:val="en-US"/>
-        </w:rPr>
-        <w:t xml:space="preserve">: </w:t>
+        <w:t xml:space="preserve">Dataset: </w:t>
       </w:r>
       <w:r>
         <w:rPr>
@@ -2396,6 +2602,7 @@
           <w:sz w:val="24"/>
           <w:lang w:val="en-US"/>
         </w:rPr>
+        <w:lastRenderedPageBreak/>
         <w:t>Task: Summarization</w:t>
       </w:r>
     </w:p>
@@ -2413,15 +2620,7 @@
           <w:sz w:val="24"/>
           <w:lang w:val="en-US"/>
         </w:rPr>
-        <w:t xml:space="preserve">Sub-tasks: </w:t>
-      </w:r>
-      <w:r>
-        <w:rPr>
-          <w:rFonts w:ascii="Times New Roman" w:hAnsi="Times New Roman" w:cs="Times New Roman"/>
-          <w:sz w:val="24"/>
-          <w:lang w:val="en-US"/>
-        </w:rPr>
-        <w:t>Nil</w:t>
+        <w:t>Sub-tasks: Nil</w:t>
       </w:r>
     </w:p>
     <w:p>
@@ -2433,7 +2632,7 @@
           <w:lang w:val="en-US"/>
         </w:rPr>
       </w:pPr>
-      <w:hyperlink r:id="rId13" w:history="1">
+      <w:hyperlink r:id="rId14" w:history="1">
         <w:r>
           <w:rPr>
             <w:rStyle w:val="Hyperlink"/>
@@ -2476,6 +2675,7 @@
         <w:rPr>
           <w:rFonts w:ascii="Times New Roman" w:hAnsi="Times New Roman" w:cs="Times New Roman"/>
           <w:sz w:val="24"/>
+          <w:highlight w:val="yellow"/>
           <w:lang w:val="en-US"/>
         </w:rPr>
         <w:t>McAuley</w:t>
@@ -2485,122 +2685,29 @@
         <w:rPr>
           <w:rFonts w:ascii="Times New Roman" w:hAnsi="Times New Roman" w:cs="Times New Roman"/>
           <w:sz w:val="24"/>
+          <w:highlight w:val="yellow"/>
           <w:lang w:val="en-US"/>
         </w:rPr>
         <w:t>-Lab/Amazon-Reviews-2023</w:t>
       </w:r>
-    </w:p>
-    <w:p>
-      <w:pPr>
-        <w:rPr>
-          <w:rFonts w:ascii="Times New Roman" w:hAnsi="Times New Roman" w:cs="Times New Roman"/>
-          <w:sz w:val="24"/>
-          <w:lang w:val="en-US"/>
-        </w:rPr>
-      </w:pPr>
-      <w:r>
-        <w:rPr>
-          <w:rFonts w:ascii="Times New Roman" w:hAnsi="Times New Roman" w:cs="Times New Roman"/>
-          <w:sz w:val="24"/>
-          <w:lang w:val="en-US"/>
-        </w:rPr>
-        <w:t xml:space="preserve">Task: </w:t>
-      </w:r>
-      <w:r>
-        <w:rPr>
-          <w:rFonts w:ascii="Times New Roman" w:hAnsi="Times New Roman" w:cs="Times New Roman"/>
-          <w:sz w:val="24"/>
-          <w:lang w:val="en-US"/>
-        </w:rPr>
-        <w:t>Nil</w:t>
-      </w:r>
-    </w:p>
-    <w:p>
-      <w:pPr>
-        <w:rPr>
-          <w:rFonts w:ascii="Times New Roman" w:hAnsi="Times New Roman" w:cs="Times New Roman"/>
-          <w:sz w:val="24"/>
-          <w:lang w:val="en-US"/>
-        </w:rPr>
-      </w:pPr>
-      <w:r>
-        <w:rPr>
-          <w:rFonts w:ascii="Times New Roman" w:hAnsi="Times New Roman" w:cs="Times New Roman"/>
-          <w:sz w:val="24"/>
-          <w:lang w:val="en-US"/>
-        </w:rPr>
-        <w:t>Sub-tasks: Nil</w:t>
-      </w:r>
-    </w:p>
-    <w:p>
-      <w:hyperlink r:id="rId14" w:history="1">
-        <w:r>
-          <w:rPr>
-            <w:rStyle w:val="Hyperlink"/>
-          </w:rPr>
-          <w:t>https://huggingface.co/datasets/McAuley-Lab/Amazon-Reviews-2023</w:t>
-        </w:r>
-      </w:hyperlink>
-    </w:p>
-    <w:p/>
-    <w:p>
-      <w:pPr>
-        <w:rPr>
-          <w:rFonts w:ascii="Times New Roman" w:hAnsi="Times New Roman" w:cs="Times New Roman"/>
-          <w:sz w:val="24"/>
-          <w:lang w:val="en-US"/>
-        </w:rPr>
-      </w:pPr>
-      <w:r>
-        <w:rPr>
-          <w:rFonts w:ascii="Times New Roman" w:hAnsi="Times New Roman" w:cs="Times New Roman"/>
-          <w:sz w:val="24"/>
-          <w:lang w:val="en-US"/>
-        </w:rPr>
-        <w:t xml:space="preserve">Dataset: </w:t>
-      </w:r>
-      <w:r>
-        <w:rPr>
-          <w:rFonts w:ascii="Times New Roman" w:hAnsi="Times New Roman" w:cs="Times New Roman"/>
-          <w:sz w:val="24"/>
-          <w:lang w:val="en-US"/>
-        </w:rPr>
-        <w:t>rkf2778/</w:t>
-      </w:r>
-      <w:proofErr w:type="spellStart"/>
-      <w:r>
-        <w:rPr>
-          <w:rFonts w:ascii="Times New Roman" w:hAnsi="Times New Roman" w:cs="Times New Roman"/>
-          <w:sz w:val="24"/>
-          <w:lang w:val="en-US"/>
-        </w:rPr>
-        <w:t>amazon_reviews_mobile_electronics</w:t>
-      </w:r>
-      <w:proofErr w:type="spellEnd"/>
-    </w:p>
-    <w:p>
-      <w:pPr>
-        <w:rPr>
-          <w:rFonts w:ascii="Times New Roman" w:hAnsi="Times New Roman" w:cs="Times New Roman"/>
-          <w:sz w:val="24"/>
-          <w:lang w:val="en-US"/>
-        </w:rPr>
-      </w:pPr>
-      <w:r>
-        <w:rPr>
-          <w:rFonts w:ascii="Times New Roman" w:hAnsi="Times New Roman" w:cs="Times New Roman"/>
-          <w:sz w:val="24"/>
-          <w:lang w:val="en-US"/>
-        </w:rPr>
-        <w:t xml:space="preserve">Task: </w:t>
-      </w:r>
-      <w:r>
-        <w:rPr>
-          <w:rFonts w:ascii="Times New Roman" w:hAnsi="Times New Roman" w:cs="Times New Roman"/>
-          <w:sz w:val="24"/>
-          <w:lang w:val="en-US"/>
-        </w:rPr>
-        <w:t>Text Classification</w:t>
+      <w:bookmarkStart w:id="0" w:name="_GoBack"/>
+      <w:bookmarkEnd w:id="0"/>
+    </w:p>
+    <w:p>
+      <w:pPr>
+        <w:rPr>
+          <w:rFonts w:ascii="Times New Roman" w:hAnsi="Times New Roman" w:cs="Times New Roman"/>
+          <w:sz w:val="24"/>
+          <w:lang w:val="en-US"/>
+        </w:rPr>
+      </w:pPr>
+      <w:r>
+        <w:rPr>
+          <w:rFonts w:ascii="Times New Roman" w:hAnsi="Times New Roman" w:cs="Times New Roman"/>
+          <w:sz w:val="24"/>
+          <w:lang w:val="en-US"/>
+        </w:rPr>
+        <w:t>Task: Nil</w:t>
       </w:r>
     </w:p>
     <w:p>
@@ -2630,27 +2737,90 @@
         </w:r>
       </w:hyperlink>
     </w:p>
-    <w:p>
-      <w:r>
-        <w:t xml:space="preserve">This dataset is not useful for summarization because </w:t>
-      </w:r>
-      <w:r>
-        <w:t xml:space="preserve">the </w:t>
-      </w:r>
-      <w:r>
-        <w:t>review title is missing which primarily works as our summary.</w:t>
-      </w:r>
-      <w:bookmarkStart w:id="0" w:name="_GoBack"/>
-      <w:bookmarkEnd w:id="0"/>
-    </w:p>
-    <w:p>
-      <w:pPr>
-        <w:rPr>
-          <w:rFonts w:ascii="Times New Roman" w:hAnsi="Times New Roman" w:cs="Times New Roman"/>
-          <w:sz w:val="24"/>
-          <w:lang w:val="en-US"/>
-        </w:rPr>
-      </w:pPr>
+    <w:p/>
+    <w:p>
+      <w:pPr>
+        <w:rPr>
+          <w:rFonts w:ascii="Times New Roman" w:hAnsi="Times New Roman" w:cs="Times New Roman"/>
+          <w:sz w:val="24"/>
+          <w:lang w:val="en-US"/>
+        </w:rPr>
+      </w:pPr>
+      <w:r>
+        <w:rPr>
+          <w:rFonts w:ascii="Times New Roman" w:hAnsi="Times New Roman" w:cs="Times New Roman"/>
+          <w:sz w:val="24"/>
+          <w:lang w:val="en-US"/>
+        </w:rPr>
+        <w:t xml:space="preserve">Dataset: </w:t>
+      </w:r>
+      <w:r>
+        <w:rPr>
+          <w:rFonts w:ascii="Times New Roman" w:hAnsi="Times New Roman" w:cs="Times New Roman"/>
+          <w:sz w:val="24"/>
+          <w:lang w:val="en-US"/>
+        </w:rPr>
+        <w:t>rkf2778/</w:t>
+      </w:r>
+      <w:proofErr w:type="spellStart"/>
+      <w:r>
+        <w:rPr>
+          <w:rFonts w:ascii="Times New Roman" w:hAnsi="Times New Roman" w:cs="Times New Roman"/>
+          <w:sz w:val="24"/>
+          <w:lang w:val="en-US"/>
+        </w:rPr>
+        <w:t>amazon_reviews_mobile_electronics</w:t>
+      </w:r>
+      <w:proofErr w:type="spellEnd"/>
+    </w:p>
+    <w:p>
+      <w:pPr>
+        <w:rPr>
+          <w:rFonts w:ascii="Times New Roman" w:hAnsi="Times New Roman" w:cs="Times New Roman"/>
+          <w:sz w:val="24"/>
+          <w:lang w:val="en-US"/>
+        </w:rPr>
+      </w:pPr>
+      <w:r>
+        <w:rPr>
+          <w:rFonts w:ascii="Times New Roman" w:hAnsi="Times New Roman" w:cs="Times New Roman"/>
+          <w:sz w:val="24"/>
+          <w:lang w:val="en-US"/>
+        </w:rPr>
+        <w:t>Task: Text Classification</w:t>
+      </w:r>
+    </w:p>
+    <w:p>
+      <w:pPr>
+        <w:rPr>
+          <w:rFonts w:ascii="Times New Roman" w:hAnsi="Times New Roman" w:cs="Times New Roman"/>
+          <w:sz w:val="24"/>
+          <w:lang w:val="en-US"/>
+        </w:rPr>
+      </w:pPr>
+      <w:r>
+        <w:rPr>
+          <w:rFonts w:ascii="Times New Roman" w:hAnsi="Times New Roman" w:cs="Times New Roman"/>
+          <w:sz w:val="24"/>
+          <w:lang w:val="en-US"/>
+        </w:rPr>
+        <w:t>Sub-tasks: Nil</w:t>
+      </w:r>
+    </w:p>
+    <w:p>
+      <w:hyperlink r:id="rId16" w:history="1">
+        <w:r>
+          <w:rPr>
+            <w:rStyle w:val="Hyperlink"/>
+          </w:rPr>
+          <w:t>https://huggingface.co/datasets/McAuley-Lab/Amazon-Reviews-2023</w:t>
+        </w:r>
+      </w:hyperlink>
+    </w:p>
+    <w:p>
+      <w:r>
+        <w:t>This dataset is not useful for summarization because the review title is missing which primarily works as our summary.</w:t>
+      </w:r>
     </w:p>
     <w:p>
       <w:pPr>
@@ -2658,15 +2828,26 @@
         <w:rPr>
           <w:rFonts w:ascii="Times New Roman" w:hAnsi="Times New Roman" w:cs="Times New Roman"/>
           <w:b/>
-          <w:sz w:val="24"/>
-          <w:lang w:val="en-US"/>
-        </w:rPr>
-      </w:pPr>
-      <w:r>
-        <w:rPr>
-          <w:rFonts w:ascii="Times New Roman" w:hAnsi="Times New Roman" w:cs="Times New Roman"/>
-          <w:b/>
-          <w:sz w:val="24"/>
+          <w:sz w:val="28"/>
+          <w:lang w:val="en-US"/>
+        </w:rPr>
+      </w:pPr>
+    </w:p>
+    <w:p>
+      <w:pPr>
+        <w:jc w:val="center"/>
+        <w:rPr>
+          <w:rFonts w:ascii="Times New Roman" w:hAnsi="Times New Roman" w:cs="Times New Roman"/>
+          <w:b/>
+          <w:sz w:val="28"/>
+          <w:lang w:val="en-US"/>
+        </w:rPr>
+      </w:pPr>
+      <w:r>
+        <w:rPr>
+          <w:rFonts w:ascii="Times New Roman" w:hAnsi="Times New Roman" w:cs="Times New Roman"/>
+          <w:b/>
+          <w:sz w:val="28"/>
           <w:lang w:val="en-US"/>
         </w:rPr>
         <w:t>Hugging Face Summarization (NLP Course)</w:t>
@@ -2680,7 +2861,7 @@
           <w:lang w:val="en-US"/>
         </w:rPr>
       </w:pPr>
-      <w:hyperlink r:id="rId16" w:history="1">
+      <w:hyperlink r:id="rId17" w:history="1">
         <w:r>
           <w:rPr>
             <w:rStyle w:val="Hyperlink"/>

</xml_diff>